<commit_message>
Homework 12 initial version.
</commit_message>
<xml_diff>
--- a/Homework 12.docx
+++ b/Homework 12.docx
@@ -19,7 +19,13 @@
         <w:rPr>
           <w:b/>
         </w:rPr>
-        <w:t>10</w:t>
+        <w:t>1</w:t>
+      </w:r>
+      <w:r>
+        <w:rPr>
+          <w:b/>
+        </w:rPr>
+        <w:t>2</w:t>
       </w:r>
     </w:p>
     <w:p>
@@ -39,13 +45,13 @@
         <w:rPr>
           <w:b/>
         </w:rPr>
-        <w:t xml:space="preserve">Nov </w:t>
+        <w:t>Dec 2</w:t>
       </w:r>
       <w:r>
         <w:rPr>
           <w:b/>
         </w:rPr>
-        <w:t>11 (Sunday)</w:t>
+        <w:t xml:space="preserve"> (Sunday)</w:t>
       </w:r>
     </w:p>
     <w:p>
@@ -57,911 +63,260 @@
       </w:pPr>
     </w:p>
     <w:p>
-      <w:r>
-        <w:t>In this homework, we will consider the IRA twitter datase</w:t>
-      </w:r>
-      <w:r>
-        <w:t>t but with a focus on the users</w:t>
-      </w:r>
-      <w:r>
-        <w:t xml:space="preserve">.  </w:t>
-      </w:r>
-    </w:p>
-    <w:p>
-      <w:pPr>
-        <w:pStyle w:val="ListParagraph"/>
-      </w:pPr>
-    </w:p>
-    <w:p>
       <w:pPr>
         <w:pStyle w:val="ListParagraph"/>
         <w:numPr>
           <w:ilvl w:val="0"/>
-          <w:numId w:val="5"/>
+          <w:numId w:val="7"/>
         </w:numPr>
-        <w:rPr>
-          <w:b/>
-        </w:rPr>
-      </w:pPr>
-      <w:r>
-        <w:t xml:space="preserve">The file ira_users_csv_hashed.csv contains all users that have tweets in the ira_tweets_csv_hashed.csv file.   Each user is uniquely identified by their </w:t>
+      </w:pPr>
+      <w:r>
+        <w:t xml:space="preserve">Find a </w:t>
       </w:r>
       <w:proofErr w:type="spellStart"/>
       <w:r>
-        <w:t>userid</w:t>
+        <w:t>non-english</w:t>
       </w:r>
       <w:proofErr w:type="spellEnd"/>
       <w:r>
-        <w:t xml:space="preserve">.   For </w:t>
-      </w:r>
-      <w:r>
-        <w:t xml:space="preserve">the 20 </w:t>
-      </w:r>
-      <w:r>
-        <w:t>user</w:t>
-      </w:r>
-      <w:r>
-        <w:t>s</w:t>
-      </w:r>
-      <w:r>
-        <w:t xml:space="preserve"> in the ira_users_csv_hashed.csv file</w:t>
-      </w:r>
-      <w:r>
-        <w:t xml:space="preserve"> with the most tweets in ira_tweets_csv_hashed.csv</w:t>
-      </w:r>
-      <w:r>
-        <w:t xml:space="preserve">, create a csv file of </w:t>
-      </w:r>
-      <w:r>
-        <w:t>the users</w:t>
-      </w:r>
-      <w:r>
-        <w:t xml:space="preserve"> tweets by filtering the ira_tweets_csv_hashed.csv file for the given </w:t>
+        <w:t xml:space="preserve"> newspaper with an </w:t>
       </w:r>
       <w:proofErr w:type="spellStart"/>
       <w:r>
-        <w:t>userid</w:t>
+        <w:t>api</w:t>
       </w:r>
       <w:proofErr w:type="spellEnd"/>
       <w:r>
-        <w:t xml:space="preserve">.   </w:t>
-      </w:r>
-      <w:r>
-        <w:t>Put</w:t>
-      </w:r>
-      <w:r>
-        <w:t xml:space="preserve"> </w:t>
-      </w:r>
-      <w:r>
-        <w:t>the 20 user tweet</w:t>
-      </w:r>
-      <w:r>
-        <w:t xml:space="preserve"> files in a separate directory with file names that distinguish the different users.</w:t>
-      </w:r>
-      <w:r>
-        <w:t xml:space="preserve">  (Use </w:t>
+        <w:t xml:space="preserve">.  Le Monde is one choice.   Write functions that search the newspaper in some way, and use Google Cloud to translate the text into English and produce mp3 files of newspaper text read in English.   Your code should allow the user to listen to the mp3 files from within R.   </w:t>
+      </w:r>
+    </w:p>
+    <w:p/>
+    <w:p>
+      <w:pPr>
+        <w:ind w:left="1800"/>
+      </w:pPr>
+      <w:r>
+        <w:t xml:space="preserve">Submit your results to </w:t>
+      </w:r>
+      <w:proofErr w:type="spellStart"/>
+      <w:r>
+        <w:t>dropbox</w:t>
+      </w:r>
+      <w:proofErr w:type="spellEnd"/>
+      <w:r>
+        <w:t xml:space="preserve"> as before, in the form of a pdf file from </w:t>
+      </w:r>
+      <w:proofErr w:type="spellStart"/>
+      <w:r>
+        <w:t>Rmarkdown</w:t>
+      </w:r>
+      <w:proofErr w:type="spellEnd"/>
+      <w:r>
+        <w:t xml:space="preserve">.  But for this homework, you should also use git to track your code and output.   You will find a </w:t>
+      </w:r>
+      <w:proofErr w:type="spellStart"/>
+      <w:r>
+        <w:t>github</w:t>
+      </w:r>
+      <w:proofErr w:type="spellEnd"/>
+      <w:r>
+        <w:t xml:space="preserve"> repository </w:t>
+      </w:r>
+      <w:proofErr w:type="spellStart"/>
+      <w:r>
+        <w:t>SLeviyang</w:t>
+      </w:r>
+      <w:proofErr w:type="spellEnd"/>
+      <w:r>
+        <w:t xml:space="preserve">/Homework-12.  Branch this repo into your </w:t>
+      </w:r>
+      <w:proofErr w:type="spellStart"/>
+      <w:r>
+        <w:t>github</w:t>
+      </w:r>
+      <w:proofErr w:type="spellEnd"/>
+      <w:r>
+        <w:t xml:space="preserve"> account (do this by clicking the branch button on the upper right of the repo page).   In class we downloaded </w:t>
+      </w:r>
+      <w:proofErr w:type="spellStart"/>
+      <w:r>
+        <w:t>github</w:t>
+      </w:r>
+      <w:proofErr w:type="spellEnd"/>
+      <w:r>
+        <w:t xml:space="preserve"> repos and unzipped them locally (on your own machine) to create a local repo.  Another way is to clone a repo using the following code</w:t>
+      </w:r>
+    </w:p>
+    <w:p>
+      <w:pPr>
+        <w:ind w:left="1800"/>
+      </w:pPr>
+    </w:p>
+    <w:p>
+      <w:pPr>
+        <w:ind w:left="1800"/>
+      </w:pPr>
+      <w:r>
+        <w:tab/>
+        <w:t xml:space="preserve">git clone </w:t>
+      </w:r>
+      <w:proofErr w:type="spellStart"/>
+      <w:r>
+        <w:t>your_branch_url</w:t>
+      </w:r>
+      <w:proofErr w:type="spellEnd"/>
+    </w:p>
+    <w:p>
+      <w:pPr>
+        <w:ind w:left="1800"/>
+      </w:pPr>
+    </w:p>
+    <w:p>
+      <w:pPr>
+        <w:ind w:left="1800"/>
+      </w:pPr>
+      <w:r>
+        <w:t xml:space="preserve">You can find your branch’s </w:t>
+      </w:r>
+      <w:proofErr w:type="spellStart"/>
+      <w:r>
+        <w:t>url</w:t>
+      </w:r>
+      <w:proofErr w:type="spellEnd"/>
+      <w:r>
+        <w:t xml:space="preserve"> by clicking on the green “clone or download” button.   The clone command will create </w:t>
       </w:r>
       <w:proofErr w:type="gramStart"/>
       <w:r>
-        <w:t>table(</w:t>
+        <w:t>a  folder</w:t>
       </w:r>
       <w:proofErr w:type="gramEnd"/>
       <w:r>
-        <w:t>) and sort() to determine the top 20 tweeters.)</w:t>
-      </w:r>
-    </w:p>
-    <w:p>
-      <w:pPr>
-        <w:pStyle w:val="ListParagraph"/>
-        <w:rPr>
-          <w:b/>
-        </w:rPr>
-      </w:pPr>
-    </w:p>
-    <w:p>
-      <w:pPr>
-        <w:pStyle w:val="ListParagraph"/>
-        <w:numPr>
-          <w:ilvl w:val="0"/>
-          <w:numId w:val="5"/>
-        </w:numPr>
-        <w:rPr>
-          <w:b/>
-        </w:rPr>
-      </w:pPr>
-      <w:r>
-        <w:t xml:space="preserve">Create a </w:t>
-      </w:r>
-      <w:r>
-        <w:t>User</w:t>
-      </w:r>
-      <w:r>
-        <w:t xml:space="preserve"> object as follows.  </w:t>
-      </w:r>
-    </w:p>
-    <w:p>
-      <w:pPr>
-        <w:pStyle w:val="ListParagraph"/>
-        <w:numPr>
-          <w:ilvl w:val="1"/>
-          <w:numId w:val="5"/>
-        </w:numPr>
-        <w:rPr>
-          <w:b/>
-        </w:rPr>
-      </w:pPr>
-      <w:r>
-        <w:t xml:space="preserve">Write a constructor function </w:t>
-      </w:r>
-      <w:proofErr w:type="gramStart"/>
-      <w:r>
-        <w:rPr>
-          <w:b/>
-        </w:rPr>
-        <w:t>User</w:t>
-      </w:r>
-      <w:r>
-        <w:t>(</w:t>
+        <w:t xml:space="preserve"> “Homework-12” that contains a local </w:t>
       </w:r>
       <w:proofErr w:type="spellStart"/>
-      <w:proofErr w:type="gramEnd"/>
-      <w:r>
-        <w:t>userid</w:t>
+      <w:r>
+        <w:t>git</w:t>
       </w:r>
       <w:proofErr w:type="spellEnd"/>
       <w:r>
-        <w:t xml:space="preserve">, </w:t>
+        <w:t xml:space="preserve"> repo that is associated with your branched </w:t>
       </w:r>
       <w:proofErr w:type="spellStart"/>
       <w:r>
-        <w:t>dirpath</w:t>
+        <w:t>github</w:t>
       </w:r>
       <w:proofErr w:type="spellEnd"/>
       <w:r>
-        <w:t xml:space="preserve">), where </w:t>
+        <w:t xml:space="preserve"> repo.   </w:t>
+      </w:r>
+    </w:p>
+    <w:p>
+      <w:pPr>
+        <w:ind w:left="1800"/>
+      </w:pPr>
+    </w:p>
+    <w:p>
+      <w:pPr>
+        <w:ind w:left="1800"/>
+      </w:pPr>
+      <w:r>
+        <w:t>In your local Homework-12 folder, create a</w:t>
+      </w:r>
+      <w:r>
+        <w:t xml:space="preserve"> subfolder with your name (so for me I would create a folder Homework-12/Sivan).   In that folder complete the homework assignment, making sure to make commits </w:t>
       </w:r>
       <w:proofErr w:type="spellStart"/>
       <w:r>
-        <w:t>userid</w:t>
+        <w:t>every one</w:t>
       </w:r>
       <w:proofErr w:type="spellEnd"/>
       <w:r>
-        <w:t xml:space="preserve"> is the user id of the given user and </w:t>
+        <w:t xml:space="preserve"> in a while and push them to your </w:t>
       </w:r>
       <w:proofErr w:type="spellStart"/>
       <w:r>
-        <w:t>dirpath</w:t>
+        <w:t>github</w:t>
       </w:r>
       <w:proofErr w:type="spellEnd"/>
       <w:r>
-        <w:t xml:space="preserve"> is the directory path in which all the files created in Problem 1 are located.</w:t>
-      </w:r>
-    </w:p>
-    <w:p>
-      <w:pPr>
-        <w:pStyle w:val="ListParagraph"/>
-        <w:numPr>
-          <w:ilvl w:val="1"/>
-          <w:numId w:val="5"/>
-        </w:numPr>
-        <w:rPr>
-          <w:b/>
-        </w:rPr>
-      </w:pPr>
-      <w:r>
-        <w:t xml:space="preserve">Write a function </w:t>
+        <w:t xml:space="preserve"> page</w:t>
+      </w:r>
+    </w:p>
+    <w:p>
+      <w:pPr>
+        <w:ind w:left="1800"/>
+      </w:pPr>
+    </w:p>
+    <w:p>
+      <w:pPr>
+        <w:ind w:left="1800"/>
+      </w:pPr>
+      <w:r>
+        <w:tab/>
+        <w:t>git add filename(s)</w:t>
+      </w:r>
+    </w:p>
+    <w:p>
+      <w:pPr>
+        <w:ind w:left="1800"/>
+      </w:pPr>
+      <w:r>
+        <w:t xml:space="preserve">       git commit -m “a commit message”</w:t>
+      </w:r>
+    </w:p>
+    <w:p>
+      <w:pPr>
+        <w:ind w:left="1800"/>
+      </w:pPr>
+      <w:r>
+        <w:t xml:space="preserve">       git push -u origin </w:t>
       </w:r>
       <w:proofErr w:type="spellStart"/>
       <w:r>
-        <w:rPr>
-          <w:b/>
-        </w:rPr>
-        <w:t>get_</w:t>
-      </w:r>
-      <w:proofErr w:type="gramStart"/>
-      <w:r>
-        <w:rPr>
-          <w:b/>
-        </w:rPr>
-        <w:t>userid.User</w:t>
+        <w:t>your_branch_name</w:t>
       </w:r>
       <w:proofErr w:type="spellEnd"/>
-      <w:proofErr w:type="gramEnd"/>
-      <w:r>
-        <w:t xml:space="preserve">(u) that returns the </w:t>
+    </w:p>
+    <w:p>
+      <w:pPr>
+        <w:ind w:left="1800"/>
+      </w:pPr>
+    </w:p>
+    <w:p>
+      <w:pPr>
+        <w:ind w:left="1800"/>
+      </w:pPr>
+      <w:r>
+        <w:t xml:space="preserve">Once you are done with the homework and pushed it to your </w:t>
       </w:r>
       <w:proofErr w:type="spellStart"/>
       <w:r>
-        <w:t>userid</w:t>
+        <w:t>github</w:t>
       </w:r>
       <w:proofErr w:type="spellEnd"/>
       <w:r>
-        <w:t xml:space="preserve"> of the user object.</w:t>
-      </w:r>
-    </w:p>
-    <w:p>
-      <w:pPr>
-        <w:pStyle w:val="ListParagraph"/>
-        <w:numPr>
-          <w:ilvl w:val="1"/>
-          <w:numId w:val="5"/>
-        </w:numPr>
-        <w:rPr>
-          <w:b/>
-        </w:rPr>
-      </w:pPr>
-      <w:r>
-        <w:t xml:space="preserve">Write a function </w:t>
+        <w:t xml:space="preserve"> repo, issue a pull request to me.   I will then pull in your branch into my </w:t>
       </w:r>
       <w:proofErr w:type="spellStart"/>
       <w:r>
-        <w:rPr>
-          <w:b/>
-        </w:rPr>
-        <w:t>get_</w:t>
-      </w:r>
-      <w:r>
-        <w:rPr>
-          <w:b/>
-        </w:rPr>
-        <w:t>tweet_</w:t>
-      </w:r>
-      <w:proofErr w:type="gramStart"/>
-      <w:r>
-        <w:rPr>
-          <w:b/>
-        </w:rPr>
-        <w:t>dynamics.User</w:t>
+        <w:t>SLeviyang</w:t>
       </w:r>
       <w:proofErr w:type="spellEnd"/>
-      <w:proofErr w:type="gramEnd"/>
-      <w:r>
-        <w:t>(u)</w:t>
-      </w:r>
-      <w:r>
-        <w:t xml:space="preserve"> that returns a vector of the </w:t>
-      </w:r>
-      <w:r>
-        <w:t>tweet times for the given user object.</w:t>
-      </w:r>
-    </w:p>
-    <w:p>
-      <w:pPr>
-        <w:pStyle w:val="ListParagraph"/>
-        <w:numPr>
-          <w:ilvl w:val="1"/>
-          <w:numId w:val="5"/>
-        </w:numPr>
-        <w:rPr>
-          <w:b/>
-        </w:rPr>
-      </w:pPr>
-      <w:r>
-        <w:t xml:space="preserve">Write a function </w:t>
-      </w:r>
-      <w:proofErr w:type="spellStart"/>
-      <w:r>
-        <w:rPr>
-          <w:b/>
-        </w:rPr>
-        <w:t>compute_spline_</w:t>
-      </w:r>
-      <w:proofErr w:type="gramStart"/>
-      <w:r>
-        <w:rPr>
-          <w:b/>
-        </w:rPr>
-        <w:t>regression</w:t>
-      </w:r>
-      <w:r>
-        <w:rPr>
-          <w:b/>
-        </w:rPr>
-        <w:t>.User</w:t>
-      </w:r>
-      <w:proofErr w:type="spellEnd"/>
-      <w:proofErr w:type="gramEnd"/>
-      <w:r>
-        <w:t>(</w:t>
-      </w:r>
-      <w:r>
-        <w:t>u</w:t>
-      </w:r>
-      <w:r>
-        <w:t xml:space="preserve">, </w:t>
-      </w:r>
-      <w:proofErr w:type="spellStart"/>
-      <w:r>
-        <w:t>show_plot</w:t>
-      </w:r>
-      <w:proofErr w:type="spellEnd"/>
-      <w:r>
-        <w:t>=T</w:t>
-      </w:r>
-      <w:r>
-        <w:t xml:space="preserve">) that returns </w:t>
-      </w:r>
-      <w:r>
-        <w:t xml:space="preserve">spline </w:t>
-      </w:r>
-      <w:r>
-        <w:t>()</w:t>
-      </w:r>
-      <w:r>
-        <w:t>object created by stats::</w:t>
-      </w:r>
-      <w:proofErr w:type="spellStart"/>
-      <w:r>
-        <w:t>smooth.spline</w:t>
-      </w:r>
-      <w:proofErr w:type="spellEnd"/>
-      <w:r>
-        <w:t xml:space="preserve">.  If </w:t>
-      </w:r>
-      <w:proofErr w:type="spellStart"/>
-      <w:r>
-        <w:t>show_plot</w:t>
-      </w:r>
-      <w:proofErr w:type="spellEnd"/>
-      <w:r>
-        <w:t xml:space="preserve"> is True, then a plot of the spline regression is shown, otherwise no plot is shown.   Apply a spline regression by grouping the tweet times by month.</w:t>
-      </w:r>
-      <w:r>
-        <w:t xml:space="preserve">  This method is a utility method and should not directly access the internal structure of u, but instead should use the get functions.</w:t>
-      </w:r>
-    </w:p>
-    <w:p>
-      <w:pPr>
-        <w:pStyle w:val="ListParagraph"/>
-        <w:numPr>
-          <w:ilvl w:val="1"/>
-          <w:numId w:val="5"/>
-        </w:numPr>
-        <w:rPr>
-          <w:b/>
-        </w:rPr>
-      </w:pPr>
-      <w:r>
-        <w:t xml:space="preserve">Write a function </w:t>
-      </w:r>
-      <w:proofErr w:type="spellStart"/>
-      <w:r>
-        <w:rPr>
-          <w:b/>
-        </w:rPr>
-        <w:t>compute_kernel_</w:t>
-      </w:r>
-      <w:proofErr w:type="gramStart"/>
-      <w:r>
-        <w:rPr>
-          <w:b/>
-        </w:rPr>
-        <w:t>density</w:t>
-      </w:r>
-      <w:r>
-        <w:rPr>
-          <w:b/>
-        </w:rPr>
-        <w:t>.User</w:t>
-      </w:r>
-      <w:proofErr w:type="spellEnd"/>
-      <w:proofErr w:type="gramEnd"/>
-      <w:r>
-        <w:t>(</w:t>
-      </w:r>
-      <w:r>
-        <w:t>u</w:t>
-      </w:r>
-      <w:r>
-        <w:t xml:space="preserve">, </w:t>
-      </w:r>
-      <w:proofErr w:type="spellStart"/>
-      <w:r>
-        <w:t>show_plot</w:t>
-      </w:r>
-      <w:proofErr w:type="spellEnd"/>
-      <w:r>
-        <w:t xml:space="preserve">=T) that returns a density object created by the density function.   The density function </w:t>
-      </w:r>
-      <w:r>
-        <w:t xml:space="preserve">builds a kernel density estimator, see R help and other resources for details.   (A density estimator allows us to “smooth” the data without grouping as in part c).  If </w:t>
-      </w:r>
-      <w:proofErr w:type="spellStart"/>
-      <w:r>
-        <w:t>show_plot</w:t>
-      </w:r>
-      <w:proofErr w:type="spellEnd"/>
-      <w:r>
-        <w:t xml:space="preserve"> is True, then a plot of the estimated density is shown.</w:t>
-      </w:r>
-      <w:r>
-        <w:t xml:space="preserve">  The method is a utility method.</w:t>
-      </w:r>
-    </w:p>
-    <w:p>
-      <w:pPr>
-        <w:pStyle w:val="ListParagraph"/>
-        <w:ind w:left="1440"/>
-        <w:rPr>
-          <w:b/>
-        </w:rPr>
-      </w:pPr>
-    </w:p>
-    <w:p>
-      <w:pPr>
-        <w:pStyle w:val="ListParagraph"/>
-        <w:numPr>
-          <w:ilvl w:val="0"/>
-          <w:numId w:val="5"/>
-        </w:numPr>
-        <w:rPr>
-          <w:b/>
-        </w:rPr>
-      </w:pPr>
-      <w:r>
-        <w:t xml:space="preserve">Create a </w:t>
-      </w:r>
-      <w:proofErr w:type="spellStart"/>
-      <w:r>
-        <w:t>UserCollection</w:t>
-      </w:r>
-      <w:proofErr w:type="spellEnd"/>
-      <w:r>
-        <w:t xml:space="preserve"> object that abstractly is a collection of user objects</w:t>
-      </w:r>
-    </w:p>
-    <w:p>
-      <w:pPr>
-        <w:pStyle w:val="ListParagraph"/>
-        <w:numPr>
-          <w:ilvl w:val="1"/>
-          <w:numId w:val="5"/>
-        </w:numPr>
-        <w:rPr>
-          <w:b/>
-        </w:rPr>
-      </w:pPr>
-      <w:r>
-        <w:t xml:space="preserve">Write a constructor </w:t>
-      </w:r>
-      <w:proofErr w:type="spellStart"/>
-      <w:proofErr w:type="gramStart"/>
-      <w:r>
-        <w:rPr>
-          <w:b/>
-        </w:rPr>
-        <w:t>UserCollection</w:t>
-      </w:r>
-      <w:proofErr w:type="spellEnd"/>
-      <w:r>
-        <w:t>(</w:t>
-      </w:r>
-      <w:proofErr w:type="gramEnd"/>
-      <w:r>
-        <w:t>)</w:t>
-      </w:r>
-    </w:p>
-    <w:p>
-      <w:pPr>
-        <w:pStyle w:val="ListParagraph"/>
-        <w:numPr>
-          <w:ilvl w:val="1"/>
-          <w:numId w:val="5"/>
-        </w:numPr>
-        <w:rPr>
-          <w:b/>
-        </w:rPr>
-      </w:pPr>
-      <w:r>
-        <w:t xml:space="preserve">Write a function </w:t>
-      </w:r>
-      <w:proofErr w:type="spellStart"/>
-      <w:r>
-        <w:rPr>
-          <w:b/>
-        </w:rPr>
-        <w:t>get_all_</w:t>
-      </w:r>
-      <w:proofErr w:type="gramStart"/>
-      <w:r>
-        <w:rPr>
-          <w:b/>
-        </w:rPr>
-        <w:t>userids</w:t>
-      </w:r>
-      <w:r>
-        <w:rPr>
-          <w:b/>
-        </w:rPr>
-        <w:t>.UserCollection</w:t>
-      </w:r>
-      <w:proofErr w:type="spellEnd"/>
-      <w:proofErr w:type="gramEnd"/>
-      <w:r>
-        <w:t>(</w:t>
-      </w:r>
-      <w:proofErr w:type="spellStart"/>
-      <w:r>
-        <w:t>uc</w:t>
-      </w:r>
-      <w:proofErr w:type="spellEnd"/>
-      <w:r>
-        <w:t xml:space="preserve">) that returns all </w:t>
-      </w:r>
-      <w:proofErr w:type="spellStart"/>
-      <w:r>
-        <w:t>userid’s</w:t>
-      </w:r>
-      <w:proofErr w:type="spellEnd"/>
-      <w:r>
-        <w:t xml:space="preserve"> of user objects in the </w:t>
-      </w:r>
-      <w:proofErr w:type="spellStart"/>
-      <w:r>
-        <w:t>uc</w:t>
-      </w:r>
-      <w:proofErr w:type="spellEnd"/>
-      <w:r>
-        <w:t xml:space="preserve"> object.</w:t>
-      </w:r>
-    </w:p>
-    <w:p>
-      <w:pPr>
-        <w:pStyle w:val="ListParagraph"/>
-        <w:numPr>
-          <w:ilvl w:val="1"/>
-          <w:numId w:val="5"/>
-        </w:numPr>
-        <w:rPr>
-          <w:b/>
-        </w:rPr>
-      </w:pPr>
-      <w:r>
-        <w:t xml:space="preserve">Write a function </w:t>
-      </w:r>
-      <w:proofErr w:type="spellStart"/>
-      <w:r>
-        <w:rPr>
-          <w:b/>
-        </w:rPr>
-        <w:t>get_user.UserCollection</w:t>
-      </w:r>
-      <w:proofErr w:type="spellEnd"/>
-      <w:r>
-        <w:t>(</w:t>
-      </w:r>
-      <w:proofErr w:type="spellStart"/>
-      <w:r>
-        <w:t>uc</w:t>
-      </w:r>
-      <w:proofErr w:type="spellEnd"/>
-      <w:r>
-        <w:t xml:space="preserve">, </w:t>
-      </w:r>
-      <w:proofErr w:type="spellStart"/>
-      <w:r>
-        <w:t>i</w:t>
-      </w:r>
-      <w:proofErr w:type="spellEnd"/>
-      <w:r>
-        <w:t xml:space="preserve">) that returns a user object </w:t>
-      </w:r>
-      <w:r>
-        <w:t xml:space="preserve">for the </w:t>
-      </w:r>
-      <w:proofErr w:type="spellStart"/>
-      <w:r>
-        <w:t>ith</w:t>
-      </w:r>
-      <w:proofErr w:type="spellEnd"/>
-      <w:r>
-        <w:t xml:space="preserve"> user in the </w:t>
-      </w:r>
-      <w:proofErr w:type="spellStart"/>
-      <w:r>
-        <w:t>UserCollection</w:t>
-      </w:r>
-      <w:proofErr w:type="spellEnd"/>
-      <w:r>
-        <w:t xml:space="preserve"> object uc.</w:t>
+      <w:r>
+        <w:t xml:space="preserve">/Homework-12 folder.  By the end, each of you will have your homework as a folder in my repo.   </w:t>
       </w:r>
       <w:bookmarkStart w:id="0" w:name="_GoBack"/>
       <w:bookmarkEnd w:id="0"/>
     </w:p>
     <w:p>
       <w:pPr>
-        <w:pStyle w:val="ListParagraph"/>
-        <w:numPr>
-          <w:ilvl w:val="1"/>
-          <w:numId w:val="5"/>
-        </w:numPr>
-        <w:rPr>
-          <w:b/>
-        </w:rPr>
-      </w:pPr>
-      <w:r>
-        <w:t xml:space="preserve">Write a function </w:t>
-      </w:r>
-      <w:proofErr w:type="spellStart"/>
-      <w:r>
-        <w:rPr>
-          <w:b/>
-        </w:rPr>
-        <w:t>add_</w:t>
-      </w:r>
-      <w:proofErr w:type="gramStart"/>
-      <w:r>
-        <w:rPr>
-          <w:b/>
-        </w:rPr>
-        <w:t>user.UserCollection</w:t>
-      </w:r>
-      <w:proofErr w:type="spellEnd"/>
-      <w:proofErr w:type="gramEnd"/>
-      <w:r>
-        <w:t>(</w:t>
-      </w:r>
-      <w:proofErr w:type="spellStart"/>
-      <w:r>
-        <w:t>uc</w:t>
-      </w:r>
-      <w:proofErr w:type="spellEnd"/>
-      <w:r>
-        <w:t xml:space="preserve">, u) that adds a user object, u, to the </w:t>
-      </w:r>
-      <w:proofErr w:type="spellStart"/>
-      <w:r>
-        <w:t>UserCollection</w:t>
-      </w:r>
-      <w:proofErr w:type="spellEnd"/>
-      <w:r>
-        <w:t xml:space="preserve"> object, </w:t>
-      </w:r>
-      <w:proofErr w:type="spellStart"/>
-      <w:r>
-        <w:t>uc</w:t>
-      </w:r>
-      <w:proofErr w:type="spellEnd"/>
-      <w:r>
-        <w:t xml:space="preserve">.  This is a set function that changes the </w:t>
-      </w:r>
-      <w:proofErr w:type="spellStart"/>
-      <w:r>
-        <w:t>uc</w:t>
-      </w:r>
-      <w:proofErr w:type="spellEnd"/>
-      <w:r>
-        <w:t xml:space="preserve"> object.  Recall that everything inside a function is lost once the function exists, so the function must return a </w:t>
-      </w:r>
-      <w:proofErr w:type="spellStart"/>
-      <w:r>
-        <w:t>UserCollection</w:t>
-      </w:r>
-      <w:proofErr w:type="spellEnd"/>
-      <w:r>
-        <w:t xml:space="preserve"> object and would typically be called as follows:  </w:t>
-      </w:r>
-    </w:p>
-    <w:p>
-      <w:pPr>
-        <w:pStyle w:val="ListParagraph"/>
-        <w:ind w:left="2160"/>
-        <w:jc w:val="center"/>
-        <w:rPr>
-          <w:b/>
-        </w:rPr>
-      </w:pPr>
-      <w:proofErr w:type="spellStart"/>
-      <w:r>
-        <w:rPr>
-          <w:b/>
-        </w:rPr>
-        <w:t>uc</w:t>
-      </w:r>
-      <w:proofErr w:type="spellEnd"/>
-      <w:r>
-        <w:rPr>
-          <w:b/>
-        </w:rPr>
-        <w:t xml:space="preserve"> &lt;- </w:t>
-      </w:r>
-      <w:proofErr w:type="spellStart"/>
-      <w:r>
-        <w:rPr>
-          <w:b/>
-        </w:rPr>
-        <w:t>add_</w:t>
-      </w:r>
-      <w:proofErr w:type="gramStart"/>
-      <w:r>
-        <w:rPr>
-          <w:b/>
-        </w:rPr>
-        <w:t>user.UserCollection</w:t>
-      </w:r>
-      <w:proofErr w:type="spellEnd"/>
-      <w:proofErr w:type="gramEnd"/>
-      <w:r>
-        <w:rPr>
-          <w:b/>
-        </w:rPr>
-        <w:t>(</w:t>
-      </w:r>
-      <w:proofErr w:type="spellStart"/>
-      <w:r>
-        <w:rPr>
-          <w:b/>
-        </w:rPr>
-        <w:t>uc</w:t>
-      </w:r>
-      <w:proofErr w:type="spellEnd"/>
-      <w:r>
-        <w:rPr>
-          <w:b/>
-        </w:rPr>
-        <w:t>, u)</w:t>
-      </w:r>
-    </w:p>
-    <w:p>
-      <w:pPr>
-        <w:pStyle w:val="ListParagraph"/>
-        <w:numPr>
-          <w:ilvl w:val="1"/>
-          <w:numId w:val="5"/>
-        </w:numPr>
-        <w:rPr>
-          <w:b/>
-        </w:rPr>
-      </w:pPr>
-      <w:r>
-        <w:t xml:space="preserve">Write a function </w:t>
-      </w:r>
-      <w:proofErr w:type="spellStart"/>
-      <w:r>
-        <w:rPr>
-          <w:b/>
-        </w:rPr>
-        <w:t>remove_</w:t>
-      </w:r>
-      <w:proofErr w:type="gramStart"/>
-      <w:r>
-        <w:rPr>
-          <w:b/>
-        </w:rPr>
-        <w:t>user.UserCollection</w:t>
-      </w:r>
-      <w:proofErr w:type="spellEnd"/>
-      <w:proofErr w:type="gramEnd"/>
-      <w:r>
-        <w:t>(</w:t>
-      </w:r>
-      <w:proofErr w:type="spellStart"/>
-      <w:r>
-        <w:t>uc</w:t>
-      </w:r>
-      <w:proofErr w:type="spellEnd"/>
-      <w:r>
-        <w:t xml:space="preserve">, u) that removes a user object, u, from the </w:t>
-      </w:r>
-      <w:proofErr w:type="spellStart"/>
-      <w:r>
-        <w:t>UserCollection</w:t>
-      </w:r>
-      <w:proofErr w:type="spellEnd"/>
-      <w:r>
-        <w:t xml:space="preserve"> object, </w:t>
-      </w:r>
-      <w:proofErr w:type="spellStart"/>
-      <w:r>
-        <w:t>uc</w:t>
-      </w:r>
-      <w:proofErr w:type="spellEnd"/>
-      <w:r>
-        <w:t>.  The is also a set function.</w:t>
-      </w:r>
-    </w:p>
-    <w:p>
-      <w:pPr>
-        <w:pStyle w:val="ListParagraph"/>
-        <w:numPr>
-          <w:ilvl w:val="1"/>
-          <w:numId w:val="5"/>
-        </w:numPr>
-        <w:rPr>
-          <w:b/>
-        </w:rPr>
-      </w:pPr>
-      <w:r>
-        <w:t xml:space="preserve">Write a function </w:t>
-      </w:r>
-      <w:proofErr w:type="spellStart"/>
-      <w:r>
-        <w:rPr>
-          <w:b/>
-        </w:rPr>
-        <w:t>correlation_matrix.UserCollection</w:t>
-      </w:r>
-      <w:proofErr w:type="spellEnd"/>
-      <w:r>
-        <w:t>(</w:t>
-      </w:r>
-      <w:proofErr w:type="spellStart"/>
-      <w:r>
-        <w:t>uc</w:t>
-      </w:r>
-      <w:proofErr w:type="spellEnd"/>
-      <w:r>
-        <w:t xml:space="preserve">) that </w:t>
-      </w:r>
-      <w:r>
-        <w:t>returns</w:t>
-      </w:r>
-      <w:r>
-        <w:t xml:space="preserve"> a correlation matrix for the tweet dynamics of the users.   </w:t>
-      </w:r>
-      <w:r>
-        <w:t>The correlation</w:t>
-      </w:r>
-      <w:r>
-        <w:t>s</w:t>
-      </w:r>
-      <w:r>
-        <w:t xml:space="preserve"> should be </w:t>
-      </w:r>
-      <w:r>
-        <w:t>computed</w:t>
-      </w:r>
-      <w:r>
-        <w:t xml:space="preserve"> based on the kernel density estimator of the user object.</w:t>
-      </w:r>
-    </w:p>
-    <w:p>
-      <w:pPr>
-        <w:pStyle w:val="ListParagraph"/>
-        <w:ind w:left="1440"/>
-      </w:pPr>
-    </w:p>
-    <w:p>
-      <w:pPr>
-        <w:pStyle w:val="ListParagraph"/>
-        <w:numPr>
-          <w:ilvl w:val="0"/>
-          <w:numId w:val="5"/>
-        </w:numPr>
-        <w:rPr>
-          <w:b/>
-        </w:rPr>
-      </w:pPr>
-      <w:r>
-        <w:t xml:space="preserve">Build a </w:t>
-      </w:r>
-      <w:proofErr w:type="spellStart"/>
-      <w:r>
-        <w:t>UserCollection</w:t>
-      </w:r>
-      <w:proofErr w:type="spellEnd"/>
-      <w:r>
-        <w:t xml:space="preserve"> object </w:t>
-      </w:r>
-      <w:r>
-        <w:t>with the 20 users you considered in problem 1</w:t>
-      </w:r>
-      <w:r>
-        <w:t>.  Then, build the correlation matrix and identify the two users with tweet times that are most correlated</w:t>
-      </w:r>
-      <w:r>
-        <w:t>.</w:t>
-      </w:r>
-    </w:p>
-    <w:p>
-      <w:pPr>
-        <w:ind w:left="720"/>
-      </w:pPr>
-    </w:p>
-    <w:p>
-      <w:pPr>
-        <w:pStyle w:val="ListParagraph"/>
-        <w:ind w:left="1440"/>
+        <w:ind w:left="1800"/>
+      </w:pPr>
+    </w:p>
+    <w:p>
+      <w:pPr>
+        <w:ind w:left="1800"/>
       </w:pPr>
     </w:p>
     <w:sectPr>
@@ -1438,6 +793,95 @@
     </w:lvl>
   </w:abstractNum>
   <w:abstractNum w:abstractNumId="5" w15:restartNumberingAfterBreak="0">
+    <w:nsid w:val="602A6B82"/>
+    <w:multiLevelType w:val="hybridMultilevel"/>
+    <w:tmpl w:val="F53ECB88"/>
+    <w:lvl w:ilvl="0" w:tplc="20FEF3B4">
+      <w:start w:val="1"/>
+      <w:numFmt w:val="decimal"/>
+      <w:lvlText w:val="%1."/>
+      <w:lvlJc w:val="left"/>
+      <w:pPr>
+        <w:ind w:left="1800" w:hanging="360"/>
+      </w:pPr>
+      <w:rPr>
+        <w:rFonts w:hint="default"/>
+      </w:rPr>
+    </w:lvl>
+    <w:lvl w:ilvl="1" w:tplc="04090019" w:tentative="1">
+      <w:start w:val="1"/>
+      <w:numFmt w:val="lowerLetter"/>
+      <w:lvlText w:val="%2."/>
+      <w:lvlJc w:val="left"/>
+      <w:pPr>
+        <w:ind w:left="2520" w:hanging="360"/>
+      </w:pPr>
+    </w:lvl>
+    <w:lvl w:ilvl="2" w:tplc="0409001B" w:tentative="1">
+      <w:start w:val="1"/>
+      <w:numFmt w:val="lowerRoman"/>
+      <w:lvlText w:val="%3."/>
+      <w:lvlJc w:val="right"/>
+      <w:pPr>
+        <w:ind w:left="3240" w:hanging="180"/>
+      </w:pPr>
+    </w:lvl>
+    <w:lvl w:ilvl="3" w:tplc="0409000F" w:tentative="1">
+      <w:start w:val="1"/>
+      <w:numFmt w:val="decimal"/>
+      <w:lvlText w:val="%4."/>
+      <w:lvlJc w:val="left"/>
+      <w:pPr>
+        <w:ind w:left="3960" w:hanging="360"/>
+      </w:pPr>
+    </w:lvl>
+    <w:lvl w:ilvl="4" w:tplc="04090019" w:tentative="1">
+      <w:start w:val="1"/>
+      <w:numFmt w:val="lowerLetter"/>
+      <w:lvlText w:val="%5."/>
+      <w:lvlJc w:val="left"/>
+      <w:pPr>
+        <w:ind w:left="4680" w:hanging="360"/>
+      </w:pPr>
+    </w:lvl>
+    <w:lvl w:ilvl="5" w:tplc="0409001B" w:tentative="1">
+      <w:start w:val="1"/>
+      <w:numFmt w:val="lowerRoman"/>
+      <w:lvlText w:val="%6."/>
+      <w:lvlJc w:val="right"/>
+      <w:pPr>
+        <w:ind w:left="5400" w:hanging="180"/>
+      </w:pPr>
+    </w:lvl>
+    <w:lvl w:ilvl="6" w:tplc="0409000F" w:tentative="1">
+      <w:start w:val="1"/>
+      <w:numFmt w:val="decimal"/>
+      <w:lvlText w:val="%7."/>
+      <w:lvlJc w:val="left"/>
+      <w:pPr>
+        <w:ind w:left="6120" w:hanging="360"/>
+      </w:pPr>
+    </w:lvl>
+    <w:lvl w:ilvl="7" w:tplc="04090019" w:tentative="1">
+      <w:start w:val="1"/>
+      <w:numFmt w:val="lowerLetter"/>
+      <w:lvlText w:val="%8."/>
+      <w:lvlJc w:val="left"/>
+      <w:pPr>
+        <w:ind w:left="6840" w:hanging="360"/>
+      </w:pPr>
+    </w:lvl>
+    <w:lvl w:ilvl="8" w:tplc="0409001B" w:tentative="1">
+      <w:start w:val="1"/>
+      <w:numFmt w:val="lowerRoman"/>
+      <w:lvlText w:val="%9."/>
+      <w:lvlJc w:val="right"/>
+      <w:pPr>
+        <w:ind w:left="7560" w:hanging="180"/>
+      </w:pPr>
+    </w:lvl>
+  </w:abstractNum>
+  <w:abstractNum w:abstractNumId="6" w15:restartNumberingAfterBreak="0">
     <w:nsid w:val="7CDE35B3"/>
     <w:multiLevelType w:val="hybridMultilevel"/>
     <w:tmpl w:val="203AC67E"/>
@@ -1542,6 +986,9 @@
     <w:abstractNumId w:val="0"/>
   </w:num>
   <w:num w:numId="6">
+    <w:abstractNumId w:val="6"/>
+  </w:num>
+  <w:num w:numId="7">
     <w:abstractNumId w:val="5"/>
   </w:num>
 </w:numbering>

</xml_diff>

<commit_message>
included description of api in hw
</commit_message>
<xml_diff>
--- a/Homework 12.docx
+++ b/Homework 12.docx
@@ -96,6 +96,33 @@
         <w:ind w:left="1800"/>
       </w:pPr>
       <w:r>
+        <w:t xml:space="preserve">Your functions should form an API, allowing a user to interact with the newspaper data at a high level, without the need to know the details of the newspaper </w:t>
+      </w:r>
+      <w:proofErr w:type="spellStart"/>
+      <w:r>
+        <w:t>api</w:t>
+      </w:r>
+      <w:proofErr w:type="spellEnd"/>
+      <w:r>
+        <w:t xml:space="preserve"> such as how data is queried and retrieved.   Format your homework as a collection of functions and then use those functions in an </w:t>
+      </w:r>
+      <w:proofErr w:type="spellStart"/>
+      <w:r>
+        <w:t>Rmarkdown</w:t>
+      </w:r>
+      <w:proofErr w:type="spellEnd"/>
+      <w:r>
+        <w:t xml:space="preserve"> to showcase there utility.</w:t>
+      </w:r>
+      <w:bookmarkStart w:id="0" w:name="_GoBack"/>
+      <w:bookmarkEnd w:id="0"/>
+    </w:p>
+    <w:p/>
+    <w:p>
+      <w:pPr>
+        <w:ind w:left="1800"/>
+      </w:pPr>
+      <w:r>
         <w:t xml:space="preserve">Submit your results to </w:t>
       </w:r>
       <w:proofErr w:type="spellStart"/>
@@ -224,12 +251,7 @@
         <w:t>In your local Homework-12 folder, create a</w:t>
       </w:r>
       <w:r>
-        <w:t xml:space="preserve"> subfolder with your name (so for me I would create a folder Homework-12/Sivan).   In that folder complete the homework assignment, making sure to make commits every o</w:t>
-      </w:r>
-      <w:bookmarkStart w:id="0" w:name="_GoBack"/>
-      <w:bookmarkEnd w:id="0"/>
-      <w:r>
-        <w:t>n</w:t>
+        <w:t xml:space="preserve"> subfolder with your name (so for me I would create a folder Homework-12/Sivan).   In that folder complete the homework assignment, making sure to make commits every on</w:t>
       </w:r>
       <w:r>
         <w:t>c</w:t>

</xml_diff>